<commit_message>
Added some instructions to run
</commit_message>
<xml_diff>
--- a/group_13/report_group_13.docx
+++ b/group_13/report_group_13.docx
@@ -339,10 +339,7 @@
         <w:t xml:space="preserve">ThrottleCmd </w:t>
       </w:r>
       <w:r>
-        <w:t xml:space="preserve">that controls the acceleration </w:t>
-      </w:r>
-      <w:r>
-        <w:t xml:space="preserve">of a vehicle and </w:t>
+        <w:t xml:space="preserve">that controls the acceleration of a vehicle and </w:t>
       </w:r>
       <w:r>
         <w:rPr>
@@ -369,7 +366,7 @@
           <w:noProof/>
         </w:rPr>
         <w:drawing>
-          <wp:inline distT="0" distB="0" distL="0" distR="0" wp14:anchorId="79ACEF5B" wp14:editId="5EF0E60C">
+          <wp:inline distT="0" distB="0" distL="0" distR="0" wp14:anchorId="79ACEF5B" wp14:editId="29D0E224">
             <wp:extent cx="2880000" cy="1101456"/>
             <wp:effectExtent l="0" t="0" r="0" b="3810"/>
             <wp:docPr id="274404194" name="Picture 2" descr="A yellow circle with black text&#10;&#10;AI-generated content may be incorrect., Picture"/>
@@ -524,7 +521,7 @@
           <w:noProof/>
         </w:rPr>
         <w:drawing>
-          <wp:inline distT="0" distB="0" distL="0" distR="0" wp14:anchorId="72DFE026" wp14:editId="1F60C84D">
+          <wp:inline distT="0" distB="0" distL="0" distR="0" wp14:anchorId="72DFE026" wp14:editId="5D7698CD">
             <wp:extent cx="2880000" cy="1473253"/>
             <wp:effectExtent l="0" t="0" r="0" b="0"/>
             <wp:docPr id="1191182230" name="Picture 4" descr="Picture"/>
@@ -660,8 +657,14 @@
         <w:rPr>
           <w:sz w:val="20"/>
         </w:rPr>
+        <w:t xml:space="preserve">signal is detected, regardless of other conditions, the whole cruise controller should be immediately turned </w:t>
+      </w:r>
+      <w:r>
+        <w:rPr>
+          <w:sz w:val="20"/>
+        </w:rPr>
         <w:lastRenderedPageBreak/>
-        <w:t>signal is detected, regardless of other conditions, the whole cruise controller should be immediately turned off. This reflects the expected operation of a cruise control system in a real vehicle.</w:t>
+        <w:t>off. This reflects the expected operation of a cruise control system in a real vehicle.</w:t>
       </w:r>
       <w:r>
         <w:rPr>
@@ -689,7 +692,7 @@
           <w:noProof/>
         </w:rPr>
         <w:drawing>
-          <wp:inline distT="0" distB="0" distL="0" distR="0" wp14:anchorId="7400CC17" wp14:editId="2F2E5432">
+          <wp:inline distT="0" distB="0" distL="0" distR="0" wp14:anchorId="7400CC17" wp14:editId="750F0D1A">
             <wp:extent cx="2880000" cy="1703171"/>
             <wp:effectExtent l="0" t="0" r="0" b="0"/>
             <wp:docPr id="512604339" name="Picture 8" descr="Picture"/>
@@ -1166,7 +1169,7 @@
           <w:sz w:val="20"/>
         </w:rPr>
         <w:drawing>
-          <wp:inline distT="0" distB="0" distL="0" distR="0" wp14:anchorId="620FB5A6" wp14:editId="0E6AB855">
+          <wp:inline distT="0" distB="0" distL="0" distR="0" wp14:anchorId="620FB5A6" wp14:editId="6734F104">
             <wp:extent cx="2880000" cy="2121839"/>
             <wp:effectExtent l="0" t="0" r="0" b="0"/>
             <wp:docPr id="1985919675" name="Picture 12" descr="Picture"/>
@@ -1790,6 +1793,7 @@
         <w:rPr>
           <w:sz w:val="20"/>
         </w:rPr>
+        <w:lastRenderedPageBreak/>
         <w:t>Through splitting key functions of the cruise controller into their own modules, it is easier to ensure deterministic behaviour for each component and hence the entire system. It also allows each module to be run concurrently, synchronized using broadcast communication and a single master clock using tick delays. </w:t>
       </w:r>
     </w:p>
@@ -1816,7 +1820,6 @@
           <w:sz w:val="20"/>
           <w:szCs w:val="22"/>
         </w:rPr>
-        <w:lastRenderedPageBreak/>
         <w:t>Modules</w:t>
       </w:r>
     </w:p>
@@ -1896,6 +1899,7 @@
       <w:r>
         <w:t xml:space="preserve">, </w:t>
       </w:r>
+      <w:proofErr w:type="spellStart"/>
       <w:r>
         <w:t>Cruise</w:t>
       </w:r>
@@ -1913,9 +1917,11 @@
         </w:rPr>
         <w:t>Control</w:t>
       </w:r>
+      <w:proofErr w:type="spellEnd"/>
       <w:r>
         <w:t xml:space="preserve">, </w:t>
       </w:r>
+      <w:proofErr w:type="spellStart"/>
       <w:r>
         <w:rPr>
           <w:i/>
@@ -1930,6 +1936,7 @@
         </w:rPr>
         <w:t>Control</w:t>
       </w:r>
+      <w:proofErr w:type="spellEnd"/>
       <w:r>
         <w:t>) that run concurrently.</w:t>
       </w:r>
@@ -2215,8 +2222,8 @@
         <w:rPr>
           <w:i/>
           <w:iCs/>
-        </w:rPr>
-        <w:lastRenderedPageBreak/>
+          <w:noProof/>
+        </w:rPr>
         <w:drawing>
           <wp:inline distT="0" distB="0" distL="0" distR="0" wp14:anchorId="115E46C7" wp14:editId="212A7719">
             <wp:extent cx="2880000" cy="5373769"/>
@@ -2440,8 +2447,10 @@
         <w:rPr>
           <w:i/>
           <w:iCs/>
-          <w:sz w:val="20"/>
-        </w:rPr>
+          <w:noProof/>
+          <w:sz w:val="20"/>
+        </w:rPr>
+        <w:lastRenderedPageBreak/>
         <w:drawing>
           <wp:inline distT="0" distB="0" distL="0" distR="0" wp14:anchorId="4AD297A0" wp14:editId="7BCC647B">
             <wp:extent cx="2880000" cy="1681223"/>
@@ -2547,6 +2556,7 @@
         <w:rPr>
           <w:i/>
           <w:iCs/>
+          <w:noProof/>
           <w:sz w:val="20"/>
         </w:rPr>
         <w:drawing>
@@ -2643,6 +2653,7 @@
         <w:rPr>
           <w:i/>
           <w:iCs/>
+          <w:noProof/>
           <w:sz w:val="20"/>
         </w:rPr>
         <w:drawing>
@@ -3048,10 +3059,7 @@
         <w:t>anual testing was performed for all state transitions and boundary cases, using provided test vectors and additional edge cases (e.g., speed at limits, pedals at thresholds). Output was compared with expected results.</w:t>
       </w:r>
       <w:r>
-        <w:t xml:space="preserve"> </w:t>
-      </w:r>
-      <w:r>
-        <w:t>Testing results can be found in the Appendix below.</w:t>
+        <w:t xml:space="preserve"> Testing results can be found in the Appendix below.</w:t>
       </w:r>
     </w:p>
     <w:p>
@@ -3082,18 +3090,511 @@
         <w:rPr>
           <w:sz w:val="20"/>
         </w:rPr>
-        <w:t>The authors would like to thank the supervisor Dr. Avinash Malik for teaching the basics of the Esterel language. The authors would like to thank Dr Zoran Salcic for providing a fundamental background in real-time embedded systems. Thank you to Dr Partha Roop for providing an example Esterel report. Also, thanks go to the TAs for providing excellent assistance. </w:t>
-      </w:r>
+        <w:t xml:space="preserve">The authors would like to thank the supervisor Dr. Avinash Malik for teaching the basics of the Esterel language. The authors would like to thank Dr Zoran Salcic for providing a fundamental background in real-time embedded systems. Thank you to Dr Partha Roop for providing an example Esterel report. Also, thanks </w:t>
+      </w:r>
+      <w:r>
+        <w:rPr>
+          <w:sz w:val="20"/>
+        </w:rPr>
+        <w:lastRenderedPageBreak/>
+        <w:t>go to the TAs for providing excellent assistance. </w:t>
+      </w:r>
+    </w:p>
+    <w:p>
+      <w:pPr>
+        <w:pStyle w:val="BodyTextKeep"/>
+        <w:keepNext w:val="0"/>
+        <w:widowControl w:val="0"/>
+        <w:rPr>
+          <w:sz w:val="20"/>
+        </w:rPr>
+      </w:pPr>
     </w:p>
     <w:p>
       <w:pPr>
         <w:pStyle w:val="Heading1"/>
-        <w:keepNext w:val="0"/>
-        <w:widowControl w:val="0"/>
         <w:numPr>
           <w:ilvl w:val="0"/>
           <w:numId w:val="0"/>
         </w:numPr>
+        <w:ind w:left="28"/>
+      </w:pPr>
+      <w:r>
+        <w:t>Time Spent on the Assignment (Hours)</w:t>
+      </w:r>
+    </w:p>
+    <w:tbl>
+      <w:tblPr>
+        <w:tblStyle w:val="TableGrid"/>
+        <w:tblW w:w="0" w:type="auto"/>
+        <w:tblLook w:val="04A0" w:firstRow="1" w:lastRow="0" w:firstColumn="1" w:lastColumn="0" w:noHBand="0" w:noVBand="1"/>
+      </w:tblPr>
+      <w:tblGrid>
+        <w:gridCol w:w="1587"/>
+        <w:gridCol w:w="1588"/>
+        <w:gridCol w:w="1588"/>
+      </w:tblGrid>
+      <w:tr>
+        <w:trPr>
+          <w:trHeight w:val="372"/>
+        </w:trPr>
+        <w:tc>
+          <w:tcPr>
+            <w:tcW w:w="1587" w:type="dxa"/>
+            <w:shd w:val="clear" w:color="auto" w:fill="D9D9D9" w:themeFill="background1" w:themeFillShade="D9"/>
+          </w:tcPr>
+          <w:p>
+            <w:pPr>
+              <w:rPr>
+                <w:b/>
+                <w:bCs/>
+              </w:rPr>
+            </w:pPr>
+            <w:r>
+              <w:rPr>
+                <w:b/>
+                <w:bCs/>
+              </w:rPr>
+              <w:t>Task</w:t>
+            </w:r>
+          </w:p>
+        </w:tc>
+        <w:tc>
+          <w:tcPr>
+            <w:tcW w:w="1588" w:type="dxa"/>
+            <w:shd w:val="clear" w:color="auto" w:fill="D9D9D9" w:themeFill="background1" w:themeFillShade="D9"/>
+          </w:tcPr>
+          <w:p>
+            <w:pPr>
+              <w:rPr>
+                <w:b/>
+                <w:bCs/>
+              </w:rPr>
+            </w:pPr>
+            <w:r>
+              <w:rPr>
+                <w:b/>
+                <w:bCs/>
+              </w:rPr>
+              <w:t>Connor</w:t>
+            </w:r>
+          </w:p>
+        </w:tc>
+        <w:tc>
+          <w:tcPr>
+            <w:tcW w:w="1588" w:type="dxa"/>
+            <w:shd w:val="clear" w:color="auto" w:fill="D9D9D9" w:themeFill="background1" w:themeFillShade="D9"/>
+          </w:tcPr>
+          <w:p>
+            <w:pPr>
+              <w:rPr>
+                <w:b/>
+                <w:bCs/>
+              </w:rPr>
+            </w:pPr>
+            <w:r>
+              <w:rPr>
+                <w:b/>
+                <w:bCs/>
+              </w:rPr>
+              <w:t>Lachlan</w:t>
+            </w:r>
+          </w:p>
+        </w:tc>
+      </w:tr>
+      <w:tr>
+        <w:trPr>
+          <w:trHeight w:val="460"/>
+        </w:trPr>
+        <w:tc>
+          <w:tcPr>
+            <w:tcW w:w="1587" w:type="dxa"/>
+          </w:tcPr>
+          <w:p>
+            <w:r>
+              <w:t>Planning</w:t>
+            </w:r>
+          </w:p>
+        </w:tc>
+        <w:tc>
+          <w:tcPr>
+            <w:tcW w:w="1588" w:type="dxa"/>
+          </w:tcPr>
+          <w:p>
+            <w:r>
+              <w:rPr>
+                <w:b/>
+                <w:bCs/>
+              </w:rPr>
+              <w:t>2</w:t>
+            </w:r>
+          </w:p>
+        </w:tc>
+        <w:tc>
+          <w:tcPr>
+            <w:tcW w:w="1588" w:type="dxa"/>
+          </w:tcPr>
+          <w:p>
+            <w:r>
+              <w:rPr>
+                <w:b/>
+                <w:bCs/>
+              </w:rPr>
+              <w:t>2</w:t>
+            </w:r>
+          </w:p>
+        </w:tc>
+      </w:tr>
+      <w:tr>
+        <w:trPr>
+          <w:trHeight w:val="460"/>
+        </w:trPr>
+        <w:tc>
+          <w:tcPr>
+            <w:tcW w:w="1587" w:type="dxa"/>
+          </w:tcPr>
+          <w:p>
+            <w:pPr>
+              <w:jc w:val="left"/>
+            </w:pPr>
+            <w:r>
+              <w:t xml:space="preserve">Understanding the assignment </w:t>
+            </w:r>
+          </w:p>
+        </w:tc>
+        <w:tc>
+          <w:tcPr>
+            <w:tcW w:w="1588" w:type="dxa"/>
+          </w:tcPr>
+          <w:p>
+            <w:r>
+              <w:rPr>
+                <w:b/>
+                <w:bCs/>
+              </w:rPr>
+              <w:t>1</w:t>
+            </w:r>
+          </w:p>
+        </w:tc>
+        <w:tc>
+          <w:tcPr>
+            <w:tcW w:w="1588" w:type="dxa"/>
+          </w:tcPr>
+          <w:p>
+            <w:r>
+              <w:rPr>
+                <w:b/>
+                <w:bCs/>
+              </w:rPr>
+              <w:t>1</w:t>
+            </w:r>
+          </w:p>
+        </w:tc>
+      </w:tr>
+      <w:tr>
+        <w:trPr>
+          <w:trHeight w:val="460"/>
+        </w:trPr>
+        <w:tc>
+          <w:tcPr>
+            <w:tcW w:w="1587" w:type="dxa"/>
+          </w:tcPr>
+          <w:p>
+            <w:pPr>
+              <w:jc w:val="left"/>
+            </w:pPr>
+            <w:r>
+              <w:t xml:space="preserve">Understanding </w:t>
+            </w:r>
+            <w:proofErr w:type="spellStart"/>
+            <w:r>
+              <w:t>Esterel</w:t>
+            </w:r>
+            <w:proofErr w:type="spellEnd"/>
+            <w:r>
+              <w:t xml:space="preserve"> </w:t>
+            </w:r>
+          </w:p>
+        </w:tc>
+        <w:tc>
+          <w:tcPr>
+            <w:tcW w:w="1588" w:type="dxa"/>
+          </w:tcPr>
+          <w:p>
+            <w:r>
+              <w:rPr>
+                <w:b/>
+                <w:bCs/>
+              </w:rPr>
+              <w:t>7</w:t>
+            </w:r>
+          </w:p>
+        </w:tc>
+        <w:tc>
+          <w:tcPr>
+            <w:tcW w:w="1588" w:type="dxa"/>
+          </w:tcPr>
+          <w:p>
+            <w:r>
+              <w:rPr>
+                <w:b/>
+                <w:bCs/>
+              </w:rPr>
+              <w:t>6</w:t>
+            </w:r>
+          </w:p>
+        </w:tc>
+      </w:tr>
+      <w:tr>
+        <w:trPr>
+          <w:trHeight w:val="460"/>
+        </w:trPr>
+        <w:tc>
+          <w:tcPr>
+            <w:tcW w:w="1587" w:type="dxa"/>
+          </w:tcPr>
+          <w:p>
+            <w:pPr>
+              <w:jc w:val="left"/>
+            </w:pPr>
+            <w:r>
+              <w:t xml:space="preserve">Programming </w:t>
+            </w:r>
+          </w:p>
+        </w:tc>
+        <w:tc>
+          <w:tcPr>
+            <w:tcW w:w="1588" w:type="dxa"/>
+          </w:tcPr>
+          <w:p>
+            <w:r>
+              <w:rPr>
+                <w:b/>
+                <w:bCs/>
+              </w:rPr>
+              <w:t>4</w:t>
+            </w:r>
+          </w:p>
+        </w:tc>
+        <w:tc>
+          <w:tcPr>
+            <w:tcW w:w="1588" w:type="dxa"/>
+          </w:tcPr>
+          <w:p>
+            <w:r>
+              <w:rPr>
+                <w:b/>
+                <w:bCs/>
+              </w:rPr>
+              <w:t>5</w:t>
+            </w:r>
+          </w:p>
+        </w:tc>
+      </w:tr>
+      <w:tr>
+        <w:trPr>
+          <w:trHeight w:val="460"/>
+        </w:trPr>
+        <w:tc>
+          <w:tcPr>
+            <w:tcW w:w="1587" w:type="dxa"/>
+          </w:tcPr>
+          <w:p>
+            <w:pPr>
+              <w:jc w:val="left"/>
+            </w:pPr>
+            <w:r>
+              <w:t>Debugging</w:t>
+            </w:r>
+          </w:p>
+        </w:tc>
+        <w:tc>
+          <w:tcPr>
+            <w:tcW w:w="1588" w:type="dxa"/>
+          </w:tcPr>
+          <w:p>
+            <w:r>
+              <w:rPr>
+                <w:b/>
+                <w:bCs/>
+              </w:rPr>
+              <w:t>2</w:t>
+            </w:r>
+          </w:p>
+        </w:tc>
+        <w:tc>
+          <w:tcPr>
+            <w:tcW w:w="1588" w:type="dxa"/>
+          </w:tcPr>
+          <w:p>
+            <w:r>
+              <w:rPr>
+                <w:b/>
+                <w:bCs/>
+              </w:rPr>
+              <w:t>3</w:t>
+            </w:r>
+          </w:p>
+        </w:tc>
+      </w:tr>
+      <w:tr>
+        <w:trPr>
+          <w:trHeight w:val="460"/>
+        </w:trPr>
+        <w:tc>
+          <w:tcPr>
+            <w:tcW w:w="1587" w:type="dxa"/>
+          </w:tcPr>
+          <w:p>
+            <w:pPr>
+              <w:jc w:val="left"/>
+            </w:pPr>
+            <w:r>
+              <w:t>Documentation and Reporting</w:t>
+            </w:r>
+          </w:p>
+        </w:tc>
+        <w:tc>
+          <w:tcPr>
+            <w:tcW w:w="1588" w:type="dxa"/>
+          </w:tcPr>
+          <w:p>
+            <w:r>
+              <w:rPr>
+                <w:b/>
+                <w:bCs/>
+              </w:rPr>
+              <w:t>6</w:t>
+            </w:r>
+          </w:p>
+        </w:tc>
+        <w:tc>
+          <w:tcPr>
+            <w:tcW w:w="1588" w:type="dxa"/>
+          </w:tcPr>
+          <w:p>
+            <w:r>
+              <w:rPr>
+                <w:b/>
+                <w:bCs/>
+              </w:rPr>
+              <w:t>4</w:t>
+            </w:r>
+          </w:p>
+        </w:tc>
+      </w:tr>
+      <w:tr>
+        <w:trPr>
+          <w:trHeight w:val="460"/>
+        </w:trPr>
+        <w:tc>
+          <w:tcPr>
+            <w:tcW w:w="1587" w:type="dxa"/>
+          </w:tcPr>
+          <w:p>
+            <w:pPr>
+              <w:jc w:val="left"/>
+            </w:pPr>
+            <w:r>
+              <w:t>Cropping Images</w:t>
+            </w:r>
+          </w:p>
+        </w:tc>
+        <w:tc>
+          <w:tcPr>
+            <w:tcW w:w="1588" w:type="dxa"/>
+          </w:tcPr>
+          <w:p>
+            <w:r>
+              <w:rPr>
+                <w:b/>
+                <w:bCs/>
+              </w:rPr>
+              <w:t>2</w:t>
+            </w:r>
+          </w:p>
+        </w:tc>
+        <w:tc>
+          <w:tcPr>
+            <w:tcW w:w="1588" w:type="dxa"/>
+          </w:tcPr>
+          <w:p>
+            <w:r>
+              <w:rPr>
+                <w:b/>
+                <w:bCs/>
+              </w:rPr>
+              <w:t>0</w:t>
+            </w:r>
+          </w:p>
+        </w:tc>
+      </w:tr>
+      <w:tr>
+        <w:trPr>
+          <w:trHeight w:val="460"/>
+        </w:trPr>
+        <w:tc>
+          <w:tcPr>
+            <w:tcW w:w="1587" w:type="dxa"/>
+          </w:tcPr>
+          <w:p>
+            <w:pPr>
+              <w:jc w:val="left"/>
+            </w:pPr>
+            <w:r>
+              <w:rPr>
+                <w:b/>
+              </w:rPr>
+              <w:t>Total</w:t>
+            </w:r>
+            <w:r>
+              <w:rPr>
+                <w:b/>
+              </w:rPr>
+              <w:t xml:space="preserve"> number of hours</w:t>
+            </w:r>
+          </w:p>
+        </w:tc>
+        <w:tc>
+          <w:tcPr>
+            <w:tcW w:w="1588" w:type="dxa"/>
+          </w:tcPr>
+          <w:p>
+            <w:r>
+              <w:rPr>
+                <w:b/>
+                <w:bCs/>
+              </w:rPr>
+              <w:t>24</w:t>
+            </w:r>
+          </w:p>
+        </w:tc>
+        <w:tc>
+          <w:tcPr>
+            <w:tcW w:w="1588" w:type="dxa"/>
+          </w:tcPr>
+          <w:p>
+            <w:r>
+              <w:rPr>
+                <w:b/>
+                <w:bCs/>
+              </w:rPr>
+              <w:t>21</w:t>
+            </w:r>
+          </w:p>
+        </w:tc>
+      </w:tr>
+    </w:tbl>
+    <w:p/>
+    <w:p>
+      <w:pPr>
+        <w:pStyle w:val="Heading1"/>
+        <w:keepNext w:val="0"/>
+        <w:widowControl w:val="0"/>
+        <w:numPr>
+          <w:ilvl w:val="0"/>
+          <w:numId w:val="0"/>
+        </w:numPr>
       </w:pPr>
       <w:r>
         <w:t>Appendix</w:t>
@@ -3127,6 +3628,7 @@
       <w:r>
         <w:rPr>
           <w:rStyle w:val="Strong"/>
+          <w:noProof/>
         </w:rPr>
         <w:drawing>
           <wp:inline distT="0" distB="0" distL="0" distR="0" wp14:anchorId="7CF42FAB" wp14:editId="42DC84EE">
@@ -3167,6 +3669,7 @@
       <w:r>
         <w:rPr>
           <w:rStyle w:val="Strong"/>
+          <w:noProof/>
         </w:rPr>
         <w:drawing>
           <wp:inline distT="0" distB="0" distL="0" distR="0" wp14:anchorId="5D4808D9" wp14:editId="049C25F3">
@@ -3527,7 +4030,7 @@
           <w:noProof/>
         </w:rPr>
         <w:drawing>
-          <wp:inline distT="0" distB="0" distL="0" distR="0" wp14:anchorId="68C82A2B" wp14:editId="423B719E">
+          <wp:inline distT="0" distB="0" distL="0" distR="0" wp14:anchorId="68C82A2B" wp14:editId="69CC8C72">
             <wp:extent cx="1422000" cy="389569"/>
             <wp:effectExtent l="0" t="0" r="6985" b="0"/>
             <wp:docPr id="80260463" name="Picture 45" descr="A screenshot of a computer&#10;&#10;AI-generated content may be incorrect."/>
@@ -3914,7 +4417,7 @@
           <w:noProof/>
         </w:rPr>
         <w:drawing>
-          <wp:inline distT="0" distB="0" distL="0" distR="0" wp14:anchorId="0801321E" wp14:editId="759DB646">
+          <wp:inline distT="0" distB="0" distL="0" distR="0" wp14:anchorId="0801321E" wp14:editId="494EA995">
             <wp:extent cx="1422000" cy="379286"/>
             <wp:effectExtent l="0" t="0" r="6985" b="1905"/>
             <wp:docPr id="745497443" name="Picture 51" descr="A screenshot of a computer&#10;&#10;AI-generated content may be incorrect."/>
@@ -4172,7 +4675,7 @@
           <w:noProof/>
         </w:rPr>
         <w:drawing>
-          <wp:inline distT="0" distB="0" distL="0" distR="0" wp14:anchorId="0F12C4A0" wp14:editId="2C04281E">
+          <wp:inline distT="0" distB="0" distL="0" distR="0" wp14:anchorId="0F12C4A0" wp14:editId="4AEB8B5F">
             <wp:extent cx="1422000" cy="376561"/>
             <wp:effectExtent l="0" t="0" r="6985" b="4445"/>
             <wp:docPr id="83101156" name="Picture 55" descr="A screenshot of a computer&#10;&#10;AI-generated content may be incorrect."/>
@@ -4488,7 +4991,7 @@
           <w:noProof/>
         </w:rPr>
         <w:drawing>
-          <wp:inline distT="0" distB="0" distL="0" distR="0" wp14:anchorId="40A26296" wp14:editId="1BA84945">
+          <wp:inline distT="0" distB="0" distL="0" distR="0" wp14:anchorId="40A26296" wp14:editId="3F0200F5">
             <wp:extent cx="1422000" cy="380932"/>
             <wp:effectExtent l="0" t="0" r="6985" b="635"/>
             <wp:docPr id="369406574" name="Picture 60" descr="A screenshot of a computer&#10;&#10;AI-generated content may be incorrect."/>
@@ -4559,7 +5062,7 @@
           <w:noProof/>
         </w:rPr>
         <w:drawing>
-          <wp:inline distT="0" distB="0" distL="0" distR="0" wp14:anchorId="4049ED4B" wp14:editId="393404C8">
+          <wp:inline distT="0" distB="0" distL="0" distR="0" wp14:anchorId="4049ED4B" wp14:editId="19A73752">
             <wp:extent cx="1422000" cy="385168"/>
             <wp:effectExtent l="0" t="0" r="6985" b="0"/>
             <wp:docPr id="670159518" name="Picture 61" descr="A screenshot of a computer&#10;&#10;AI-generated content may be incorrect."/>
@@ -4617,7 +5120,7 @@
           <w:noProof/>
         </w:rPr>
         <w:drawing>
-          <wp:inline distT="0" distB="0" distL="0" distR="0" wp14:anchorId="321891C7" wp14:editId="3AD5DAB4">
+          <wp:inline distT="0" distB="0" distL="0" distR="0" wp14:anchorId="321891C7" wp14:editId="0A8489CD">
             <wp:extent cx="1422000" cy="383153"/>
             <wp:effectExtent l="0" t="0" r="6985" b="0"/>
             <wp:docPr id="1210275922" name="Picture 62" descr="A screenshot of a computer&#10;&#10;AI-generated content may be incorrect."/>
@@ -4688,9 +5191,8 @@
           <w:color w:val="FFFFFF" w:themeColor="background1"/>
           <w:lang w:val="en-NZ"/>
         </w:rPr>
-        <w:lastRenderedPageBreak/>
         <w:pict w14:anchorId="4635B00E">
-          <v:rect id="_x0000_i1105" style="width:0;height:1.5pt" o:hralign="center" o:hrstd="t" o:hr="t" fillcolor="#a0a0a0" stroked="f"/>
+          <v:rect id="_x0000_i1025" style="width:0;height:1.5pt" o:hralign="center" o:hrstd="t" o:hr="t" fillcolor="#a0a0a0" stroked="f"/>
         </w:pict>
       </w:r>
     </w:p>
@@ -4711,7 +5213,7 @@
           <w:lang w:val="en-NZ"/>
         </w:rPr>
         <w:pict w14:anchorId="5502DD7D">
-          <v:rect id="_x0000_i1108" style="width:0;height:1.5pt" o:hralign="center" o:hrstd="t" o:hr="t" fillcolor="#a0a0a0" stroked="f"/>
+          <v:rect id="_x0000_i1026" style="width:0;height:1.5pt" o:hralign="center" o:hrstd="t" o:hr="t" fillcolor="#a0a0a0" stroked="f"/>
         </w:pict>
       </w:r>
     </w:p>
@@ -5185,6 +5687,7 @@
         <w:rPr>
           <w:noProof/>
         </w:rPr>
+        <w:lastRenderedPageBreak/>
         <w:drawing>
           <wp:inline distT="0" distB="0" distL="0" distR="0" wp14:anchorId="2D970C79" wp14:editId="3B76C3DD">
             <wp:extent cx="2880000" cy="804534"/>
@@ -5327,7 +5830,7 @@
           <w:lang w:val="en-NZ"/>
         </w:rPr>
         <w:pict w14:anchorId="1BC6130D">
-          <v:rect id="_x0000_i1109" style="width:0;height:1.5pt" o:hralign="center" o:hrstd="t" o:hr="t" fillcolor="#a0a0a0" stroked="f"/>
+          <v:rect id="_x0000_i1027" style="width:0;height:1.5pt" o:hralign="center" o:hrstd="t" o:hr="t" fillcolor="#a0a0a0" stroked="f"/>
         </w:pict>
       </w:r>
     </w:p>
@@ -5356,23 +5859,7 @@
           <w:bCs/>
           <w:u w:val="single"/>
         </w:rPr>
-        <w:t xml:space="preserve">Transitions out of </w:t>
-      </w:r>
-      <w:r>
-        <w:rPr>
-          <w:b/>
-          <w:bCs/>
-          <w:u w:val="single"/>
-        </w:rPr>
-        <w:t>ON</w:t>
-      </w:r>
-      <w:r>
-        <w:rPr>
-          <w:b/>
-          <w:bCs/>
-          <w:u w:val="single"/>
-        </w:rPr>
-        <w:t>:</w:t>
+        <w:t>Transitions out of ON:</w:t>
       </w:r>
     </w:p>
     <w:p>
@@ -5470,7 +5957,7 @@
           <w:bCs/>
           <w:u w:val="single"/>
         </w:rPr>
-        <w:t xml:space="preserve">To </w:t>
+        <w:t>To OFF:</w:t>
       </w:r>
       <w:r>
         <w:rPr>
@@ -5478,32 +5965,10 @@
           <w:bCs/>
           <w:u w:val="single"/>
         </w:rPr>
-        <w:t>OFF</w:t>
-      </w:r>
-      <w:r>
-        <w:rPr>
-          <w:b/>
-          <w:bCs/>
-          <w:u w:val="single"/>
-        </w:rPr>
-        <w:t>:</w:t>
-      </w:r>
-      <w:r>
-        <w:rPr>
-          <w:b/>
-          <w:bCs/>
-          <w:u w:val="single"/>
-        </w:rPr>
         <w:t xml:space="preserve"> </w:t>
       </w:r>
       <w:r>
-        <w:t>(using “</w:t>
-      </w:r>
-      <w:r>
-        <w:t>off</w:t>
-      </w:r>
-      <w:r>
-        <w:t>” signal)</w:t>
+        <w:t>(using “off” signal)</w:t>
       </w:r>
     </w:p>
     <w:p>
@@ -6071,7 +6536,7 @@
           <w:lang w:val="en-NZ"/>
         </w:rPr>
         <w:pict w14:anchorId="2ABE43F4">
-          <v:rect id="_x0000_i1110" style="width:0;height:1.5pt" o:hralign="center" o:hrstd="t" o:hr="t" fillcolor="#a0a0a0" stroked="f"/>
+          <v:rect id="_x0000_i1028" style="width:0;height:1.5pt" o:hralign="center" o:hrstd="t" o:hr="t" fillcolor="#a0a0a0" stroked="f"/>
         </w:pict>
       </w:r>
     </w:p>
@@ -6100,23 +6565,7 @@
           <w:bCs/>
           <w:u w:val="single"/>
         </w:rPr>
-        <w:t xml:space="preserve">Transitions out of </w:t>
-      </w:r>
-      <w:r>
-        <w:rPr>
-          <w:b/>
-          <w:bCs/>
-          <w:u w:val="single"/>
-        </w:rPr>
-        <w:t>STNDBY</w:t>
-      </w:r>
-      <w:r>
-        <w:rPr>
-          <w:b/>
-          <w:bCs/>
-          <w:u w:val="single"/>
-        </w:rPr>
-        <w:t>:</w:t>
+        <w:t>Transitions out of STNDBY:</w:t>
       </w:r>
     </w:p>
     <w:p>
@@ -6211,7 +6660,7 @@
           <w:bCs/>
           <w:u w:val="single"/>
         </w:rPr>
-        <w:t xml:space="preserve">To </w:t>
+        <w:t>To OFF:</w:t>
       </w:r>
       <w:r>
         <w:rPr>
@@ -6219,32 +6668,10 @@
           <w:bCs/>
           <w:u w:val="single"/>
         </w:rPr>
-        <w:t>OFF</w:t>
-      </w:r>
-      <w:r>
-        <w:rPr>
-          <w:b/>
-          <w:bCs/>
-          <w:u w:val="single"/>
-        </w:rPr>
-        <w:t>:</w:t>
-      </w:r>
-      <w:r>
-        <w:rPr>
-          <w:b/>
-          <w:bCs/>
-          <w:u w:val="single"/>
-        </w:rPr>
         <w:t xml:space="preserve"> </w:t>
       </w:r>
       <w:r>
-        <w:t>(using “</w:t>
-      </w:r>
-      <w:r>
-        <w:t>off</w:t>
-      </w:r>
-      <w:r>
-        <w:t>” signal</w:t>
+        <w:t>(using “off” signal</w:t>
       </w:r>
       <w:r>
         <w:t xml:space="preserve"> and no “resume” signal</w:t>
@@ -6346,7 +6773,7 @@
           <w:bCs/>
           <w:u w:val="single"/>
         </w:rPr>
-        <w:t xml:space="preserve">To </w:t>
+        <w:t>To ON:</w:t>
       </w:r>
       <w:r>
         <w:rPr>
@@ -6354,42 +6781,26 @@
           <w:bCs/>
           <w:u w:val="single"/>
         </w:rPr>
-        <w:t>ON</w:t>
-      </w:r>
-      <w:r>
+        <w:t xml:space="preserve"> </w:t>
+      </w:r>
+      <w:r>
+        <w:t>(using “resume” signal</w:t>
+      </w:r>
+      <w:r>
+        <w:t>, takes 2 ticks</w:t>
+      </w:r>
+      <w:r>
+        <w:t>)</w:t>
+      </w:r>
+    </w:p>
+    <w:p>
+      <w:pPr>
+        <w:widowControl w:val="0"/>
         <w:rPr>
           <w:b/>
           <w:bCs/>
           <w:u w:val="single"/>
         </w:rPr>
-        <w:t>:</w:t>
-      </w:r>
-      <w:r>
-        <w:rPr>
-          <w:b/>
-          <w:bCs/>
-          <w:u w:val="single"/>
-        </w:rPr>
-        <w:t xml:space="preserve"> </w:t>
-      </w:r>
-      <w:r>
-        <w:t>(using “resume” signal</w:t>
-      </w:r>
-      <w:r>
-        <w:t>, takes 2 ticks</w:t>
-      </w:r>
-      <w:r>
-        <w:t>)</w:t>
-      </w:r>
-    </w:p>
-    <w:p>
-      <w:pPr>
-        <w:widowControl w:val="0"/>
-        <w:rPr>
-          <w:b/>
-          <w:bCs/>
-          <w:u w:val="single"/>
-        </w:rPr>
       </w:pPr>
       <w:r>
         <w:rPr>
@@ -6397,7 +6808,6 @@
           <w:bCs/>
           <w:noProof/>
         </w:rPr>
-        <w:lastRenderedPageBreak/>
         <w:drawing>
           <wp:inline distT="0" distB="0" distL="0" distR="0" wp14:anchorId="2804E7BB" wp14:editId="7698D0FE">
             <wp:extent cx="2880000" cy="757834"/>
@@ -6497,10 +6907,7 @@
         <w:widowControl w:val="0"/>
       </w:pPr>
       <w:r>
-        <w:t xml:space="preserve">Too </w:t>
-      </w:r>
-      <w:r>
-        <w:t>fast</w:t>
+        <w:t>Too fast</w:t>
       </w:r>
     </w:p>
     <w:p>
@@ -6724,7 +7131,7 @@
           <w:lang w:val="en-NZ"/>
         </w:rPr>
         <w:pict w14:anchorId="38CC6D2F">
-          <v:rect id="_x0000_i1111" style="width:0;height:1.5pt" o:hralign="center" o:hrstd="t" o:hr="t" fillcolor="#a0a0a0" stroked="f"/>
+          <v:rect id="_x0000_i1029" style="width:0;height:1.5pt" o:hralign="center" o:hrstd="t" o:hr="t" fillcolor="#a0a0a0" stroked="f"/>
         </w:pict>
       </w:r>
     </w:p>
@@ -6753,23 +7160,7 @@
           <w:bCs/>
           <w:u w:val="single"/>
         </w:rPr>
-        <w:t xml:space="preserve">Transitions out of </w:t>
-      </w:r>
-      <w:r>
-        <w:rPr>
-          <w:b/>
-          <w:bCs/>
-          <w:u w:val="single"/>
-        </w:rPr>
-        <w:t>DISABLE</w:t>
-      </w:r>
-      <w:r>
-        <w:rPr>
-          <w:b/>
-          <w:bCs/>
-          <w:u w:val="single"/>
-        </w:rPr>
-        <w:t>:</w:t>
+        <w:t>Transitions out of DISABLE:</w:t>
       </w:r>
       <w:r>
         <w:rPr>
@@ -6945,23 +7336,7 @@
           <w:bCs/>
           <w:u w:val="single"/>
         </w:rPr>
-        <w:t xml:space="preserve">To </w:t>
-      </w:r>
-      <w:r>
-        <w:rPr>
-          <w:b/>
-          <w:bCs/>
-          <w:u w:val="single"/>
-        </w:rPr>
-        <w:t>OFF</w:t>
-      </w:r>
-      <w:r>
-        <w:rPr>
-          <w:b/>
-          <w:bCs/>
-          <w:u w:val="single"/>
-        </w:rPr>
-        <w:t>:</w:t>
+        <w:t>To OFF:</w:t>
       </w:r>
       <w:r>
         <w:rPr>
@@ -6973,13 +7348,7 @@
         <w:t xml:space="preserve"> </w:t>
       </w:r>
       <w:r>
-        <w:t>(using “</w:t>
-      </w:r>
-      <w:r>
-        <w:t>off</w:t>
-      </w:r>
-      <w:r>
-        <w:t>” signal)</w:t>
+        <w:t>(using “off” signal)</w:t>
       </w:r>
     </w:p>
     <w:p>
@@ -7077,23 +7446,8 @@
           <w:bCs/>
           <w:u w:val="single"/>
         </w:rPr>
-        <w:t xml:space="preserve">To </w:t>
-      </w:r>
-      <w:r>
-        <w:rPr>
-          <w:b/>
-          <w:bCs/>
-          <w:u w:val="single"/>
-        </w:rPr>
-        <w:t>ON</w:t>
-      </w:r>
-      <w:r>
-        <w:rPr>
-          <w:b/>
-          <w:bCs/>
-          <w:u w:val="single"/>
-        </w:rPr>
-        <w:t>:</w:t>
+        <w:lastRenderedPageBreak/>
+        <w:t>To ON:</w:t>
       </w:r>
     </w:p>
     <w:p>
@@ -7298,7 +7652,7 @@
           <w:lang w:val="en-NZ"/>
         </w:rPr>
         <w:pict w14:anchorId="4447F296">
-          <v:rect id="_x0000_i1112" style="width:0;height:1.5pt" o:hralign="center" o:hrstd="t" o:hr="t" fillcolor="#a0a0a0" stroked="f"/>
+          <v:rect id="_x0000_i1030" style="width:0;height:1.5pt" o:hralign="center" o:hrstd="t" o:hr="t" fillcolor="#a0a0a0" stroked="f"/>
         </w:pict>
       </w:r>
     </w:p>
@@ -7319,7 +7673,7 @@
           <w:lang w:val="en-NZ"/>
         </w:rPr>
         <w:pict w14:anchorId="17324E38">
-          <v:rect id="_x0000_i1113" style="width:0;height:1.5pt" o:hralign="center" o:hrstd="t" o:hr="t" fillcolor="#a0a0a0" stroked="f"/>
+          <v:rect id="_x0000_i1031" style="width:0;height:1.5pt" o:hralign="center" o:hrstd="t" o:hr="t" fillcolor="#a0a0a0" stroked="f"/>
         </w:pict>
       </w:r>
     </w:p>
@@ -7560,7 +7914,7 @@
           <w:noProof/>
         </w:rPr>
         <w:drawing>
-          <wp:inline distT="0" distB="0" distL="0" distR="0" wp14:anchorId="0E242459" wp14:editId="6342EDDA">
+          <wp:inline distT="0" distB="0" distL="0" distR="0" wp14:anchorId="0E242459" wp14:editId="3B8F7B93">
             <wp:extent cx="1422000" cy="368828"/>
             <wp:effectExtent l="0" t="0" r="6985" b="0"/>
             <wp:docPr id="1468338321" name="Picture 32" descr="A screenshot of a computer&#10;&#10;AI-generated content may be incorrect."/>
@@ -7630,7 +7984,7 @@
           <w:lang w:val="en-NZ"/>
         </w:rPr>
         <w:pict w14:anchorId="00850BD4">
-          <v:rect id="_x0000_i1153" style="width:0;height:1.5pt" o:hralign="center" o:hrstd="t" o:hr="t" fillcolor="#a0a0a0" stroked="f"/>
+          <v:rect id="_x0000_i1032" style="width:0;height:1.5pt" o:hralign="center" o:hrstd="t" o:hr="t" fillcolor="#a0a0a0" stroked="f"/>
         </w:pict>
       </w:r>
     </w:p>
@@ -7679,7 +8033,7 @@
           <w:noProof/>
         </w:rPr>
         <w:drawing>
-          <wp:inline distT="0" distB="0" distL="0" distR="0" wp14:anchorId="04AAA0C3" wp14:editId="3F5CB971">
+          <wp:inline distT="0" distB="0" distL="0" distR="0" wp14:anchorId="04AAA0C3" wp14:editId="25A4BA65">
             <wp:extent cx="1422000" cy="392335"/>
             <wp:effectExtent l="0" t="0" r="6985" b="8255"/>
             <wp:docPr id="1103784724" name="Picture 33" descr="A screenshot of a computer&#10;&#10;AI-generated content may be incorrect."/>
@@ -7813,7 +8167,7 @@
           <w:noProof/>
         </w:rPr>
         <w:drawing>
-          <wp:inline distT="0" distB="0" distL="0" distR="0" wp14:anchorId="36D83C08" wp14:editId="696DF6C4">
+          <wp:inline distT="0" distB="0" distL="0" distR="0" wp14:anchorId="36D83C08" wp14:editId="5F6AF779">
             <wp:extent cx="1425716" cy="389890"/>
             <wp:effectExtent l="0" t="0" r="3175" b="0"/>
             <wp:docPr id="784534960" name="Picture 35" descr="A screenshot of a computer&#10;&#10;AI-generated content may be incorrect."/>
@@ -7941,7 +8295,7 @@
           <w:lang w:val="en-NZ"/>
         </w:rPr>
         <w:pict w14:anchorId="5FB80A67">
-          <v:rect id="_x0000_i1152" style="width:0;height:1.5pt" o:hralign="center" o:hrstd="t" o:hr="t" fillcolor="#a0a0a0" stroked="f"/>
+          <v:rect id="_x0000_i1033" style="width:0;height:1.5pt" o:hralign="center" o:hrstd="t" o:hr="t" fillcolor="#a0a0a0" stroked="f"/>
         </w:pict>
       </w:r>
     </w:p>
@@ -8048,7 +8402,7 @@
           <w:noProof/>
         </w:rPr>
         <w:drawing>
-          <wp:inline distT="0" distB="0" distL="0" distR="0" wp14:anchorId="20EDF843" wp14:editId="093B224A">
+          <wp:inline distT="0" distB="0" distL="0" distR="0" wp14:anchorId="20EDF843" wp14:editId="4FC1F899">
             <wp:extent cx="1422000" cy="387089"/>
             <wp:effectExtent l="0" t="0" r="6985" b="0"/>
             <wp:docPr id="188990707" name="Picture 38" descr="A screenshot of a computer&#10;&#10;AI-generated content may be incorrect."/>
@@ -8119,7 +8473,7 @@
           <w:noProof/>
         </w:rPr>
         <w:drawing>
-          <wp:inline distT="0" distB="0" distL="0" distR="0" wp14:anchorId="0C96BD8A" wp14:editId="04C80A2D">
+          <wp:inline distT="0" distB="0" distL="0" distR="0" wp14:anchorId="0C96BD8A" wp14:editId="4BD89B13">
             <wp:extent cx="1422000" cy="397057"/>
             <wp:effectExtent l="0" t="0" r="6985" b="3175"/>
             <wp:docPr id="1695906764" name="Picture 39" descr="A screenshot of a computer&#10;&#10;AI-generated content may be incorrect."/>
@@ -8177,7 +8531,7 @@
           <w:noProof/>
         </w:rPr>
         <w:drawing>
-          <wp:inline distT="0" distB="0" distL="0" distR="0" wp14:anchorId="0BD96770" wp14:editId="4E0DDC44">
+          <wp:inline distT="0" distB="0" distL="0" distR="0" wp14:anchorId="0BD96770" wp14:editId="196B7E4A">
             <wp:extent cx="1422000" cy="387047"/>
             <wp:effectExtent l="0" t="0" r="6985" b="0"/>
             <wp:docPr id="867627773" name="Picture 42" descr="A screenshot of a computer&#10;&#10;AI-generated content may be incorrect."/>
@@ -8521,7 +8875,7 @@
     <mc:AlternateContent>
       <mc:Choice Requires="v">
         <w:pict>
-          <v:shapetype w14:anchorId="0E7A0AA7" id="_x0000_t75" coordsize="21600,21600" o:spt="75" o:preferrelative="t" path="m@4@5l@4@11@9@11@9@5xe" filled="f" stroked="f">
+          <v:shapetype w14:anchorId="51FE288D" id="_x0000_t75" coordsize="21600,21600" o:spt="75" o:preferrelative="t" path="m@4@5l@4@11@9@11@9@5xe" filled="f" stroked="f">
             <v:stroke joinstyle="miter"/>
             <v:formulas>
               <v:f eqn="if lineDrawn pixelLineWidth 0"/>
@@ -8547,10 +8901,10 @@
       </mc:Choice>
       <mc:Fallback>
         <w:drawing>
-          <wp:inline distT="0" distB="0" distL="0" distR="0" wp14:anchorId="1D958421" wp14:editId="0BFAAAED">
+          <wp:inline distT="0" distB="0" distL="0" distR="0" wp14:anchorId="0409EF0F" wp14:editId="0C24BB24">
             <wp:extent cx="161948" cy="133369"/>
             <wp:effectExtent l="0" t="0" r="9525" b="0"/>
-            <wp:docPr id="531725543" name="Picture 1"/>
+            <wp:docPr id="97852906" name="Picture 1"/>
             <wp:cNvGraphicFramePr>
               <a:graphicFrameLocks xmlns:a="http://schemas.openxmlformats.org/drawingml/2006/main" noChangeAspect="1"/>
             </wp:cNvGraphicFramePr>
@@ -10886,6 +11240,7 @@
   <w:style w:type="character" w:default="1" w:styleId="DefaultParagraphFont">
     <w:name w:val="Default Paragraph Font"/>
     <w:uiPriority w:val="1"/>
+    <w:semiHidden/>
     <w:unhideWhenUsed/>
   </w:style>
   <w:style w:type="table" w:default="1" w:styleId="TableNormal">
@@ -11311,6 +11666,21 @@
       <w:contextualSpacing/>
     </w:pPr>
   </w:style>
+  <w:style w:type="table" w:styleId="TableGrid">
+    <w:name w:val="Table Grid"/>
+    <w:basedOn w:val="TableNormal"/>
+    <w:rsid w:val="00EC58A4"/>
+    <w:tblPr>
+      <w:tblBorders>
+        <w:top w:val="single" w:sz="4" w:space="0" w:color="auto"/>
+        <w:left w:val="single" w:sz="4" w:space="0" w:color="auto"/>
+        <w:bottom w:val="single" w:sz="4" w:space="0" w:color="auto"/>
+        <w:right w:val="single" w:sz="4" w:space="0" w:color="auto"/>
+        <w:insideH w:val="single" w:sz="4" w:space="0" w:color="auto"/>
+        <w:insideV w:val="single" w:sz="4" w:space="0" w:color="auto"/>
+      </w:tblBorders>
+    </w:tblPr>
+  </w:style>
 </w:styles>
 </file>
 

</xml_diff>